<commit_message>
Big update including Rmd file
</commit_message>
<xml_diff>
--- a/Writeups/Results_Analysis.docx
+++ b/Writeups/Results_Analysis.docx
@@ -921,14 +921,27 @@
       <w:r>
         <w:t xml:space="preserve">Table </w:t>
       </w:r>
-      <w:fldSimple w:instr=" SEQ Table \* ARABIC ">
-        <w:r>
-          <w:rPr>
-            <w:noProof/>
-          </w:rPr>
-          <w:t>1</w:t>
-        </w:r>
-      </w:fldSimple>
+      <w:r>
+        <w:fldChar w:fldCharType="begin"/>
+      </w:r>
+      <w:r>
+        <w:instrText xml:space="preserve"> SEQ Table \* ARABIC </w:instrText>
+      </w:r>
+      <w:r>
+        <w:fldChar w:fldCharType="separate"/>
+      </w:r>
+      <w:r>
+        <w:rPr>
+          <w:noProof/>
+        </w:rPr>
+        <w:t>1</w:t>
+      </w:r>
+      <w:r>
+        <w:rPr>
+          <w:noProof/>
+        </w:rPr>
+        <w:fldChar w:fldCharType="end"/>
+      </w:r>
       <w:r>
         <w:t>:Example of the speech centred data design – Note that there is no data for dates that no speeches occurred</w:t>
       </w:r>
@@ -1539,6 +1552,55 @@
           </w:p>
         </w:tc>
       </w:tr>
+      <w:tr>
+        <w:trPr>
+          <w:trHeight w:val="273"/>
+        </w:trPr>
+        <w:tc>
+          <w:tcPr>
+            <w:tcW w:w="1525" w:type="dxa"/>
+          </w:tcPr>
+          <w:p>
+            <w:r>
+              <w:t>...</w:t>
+            </w:r>
+          </w:p>
+        </w:tc>
+        <w:tc>
+          <w:tcPr>
+            <w:tcW w:w="1797" w:type="dxa"/>
+          </w:tcPr>
+          <w:p/>
+        </w:tc>
+        <w:tc>
+          <w:tcPr>
+            <w:tcW w:w="2145" w:type="dxa"/>
+          </w:tcPr>
+          <w:p/>
+        </w:tc>
+        <w:tc>
+          <w:tcPr>
+            <w:tcW w:w="1303" w:type="dxa"/>
+          </w:tcPr>
+          <w:p/>
+        </w:tc>
+        <w:tc>
+          <w:tcPr>
+            <w:tcW w:w="1123" w:type="dxa"/>
+          </w:tcPr>
+          <w:p/>
+        </w:tc>
+        <w:tc>
+          <w:tcPr>
+            <w:tcW w:w="1123" w:type="dxa"/>
+          </w:tcPr>
+          <w:p>
+            <w:pPr>
+              <w:keepNext/>
+            </w:pPr>
+          </w:p>
+        </w:tc>
+      </w:tr>
     </w:tbl>
     <w:p>
       <w:pPr>
@@ -1547,14 +1609,27 @@
       <w:r>
         <w:t xml:space="preserve">Table </w:t>
       </w:r>
-      <w:fldSimple w:instr=" SEQ Table \* ARABIC ">
-        <w:r>
-          <w:rPr>
-            <w:noProof/>
-          </w:rPr>
-          <w:t>2</w:t>
-        </w:r>
-      </w:fldSimple>
+      <w:r>
+        <w:fldChar w:fldCharType="begin"/>
+      </w:r>
+      <w:r>
+        <w:instrText xml:space="preserve"> SEQ Table \* ARABIC </w:instrText>
+      </w:r>
+      <w:r>
+        <w:fldChar w:fldCharType="separate"/>
+      </w:r>
+      <w:r>
+        <w:rPr>
+          <w:noProof/>
+        </w:rPr>
+        <w:t>2</w:t>
+      </w:r>
+      <w:r>
+        <w:rPr>
+          <w:noProof/>
+        </w:rPr>
+        <w:fldChar w:fldCharType="end"/>
+      </w:r>
       <w:r>
         <w:t xml:space="preserve">:Example of the date centred data design – Note that every consecutive </w:t>
       </w:r>
@@ -2746,14 +2821,27 @@
       <w:r>
         <w:t xml:space="preserve">Equation </w:t>
       </w:r>
-      <w:fldSimple w:instr=" SEQ Equation \* ARABIC ">
-        <w:r>
-          <w:rPr>
-            <w:noProof/>
-          </w:rPr>
-          <w:t>1</w:t>
-        </w:r>
-      </w:fldSimple>
+      <w:r>
+        <w:fldChar w:fldCharType="begin"/>
+      </w:r>
+      <w:r>
+        <w:instrText xml:space="preserve"> SEQ Equation \* ARABIC </w:instrText>
+      </w:r>
+      <w:r>
+        <w:fldChar w:fldCharType="separate"/>
+      </w:r>
+      <w:r>
+        <w:rPr>
+          <w:noProof/>
+        </w:rPr>
+        <w:t>1</w:t>
+      </w:r>
+      <w:r>
+        <w:rPr>
+          <w:noProof/>
+        </w:rPr>
+        <w:fldChar w:fldCharType="end"/>
+      </w:r>
       <w:r>
         <w:t>.1.2.1: Conversion of continuous Y variable to a non-binary categorical variable</w:t>
       </w:r>
@@ -2860,14 +2948,27 @@
       <w:r>
         <w:t xml:space="preserve">Equation </w:t>
       </w:r>
-      <w:fldSimple w:instr=" SEQ Equation \* ARABIC ">
-        <w:r>
-          <w:rPr>
-            <w:noProof/>
-          </w:rPr>
-          <w:t>1</w:t>
-        </w:r>
-      </w:fldSimple>
+      <w:r>
+        <w:fldChar w:fldCharType="begin"/>
+      </w:r>
+      <w:r>
+        <w:instrText xml:space="preserve"> SEQ Equation \* ARABIC </w:instrText>
+      </w:r>
+      <w:r>
+        <w:fldChar w:fldCharType="separate"/>
+      </w:r>
+      <w:r>
+        <w:rPr>
+          <w:noProof/>
+        </w:rPr>
+        <w:t>1</w:t>
+      </w:r>
+      <w:r>
+        <w:rPr>
+          <w:noProof/>
+        </w:rPr>
+        <w:fldChar w:fldCharType="end"/>
+      </w:r>
       <w:r>
         <w:t>.1.2.2: Conversion of continuous Y variable to a binary categorical variable</w:t>
       </w:r>
@@ -2943,6 +3044,9 @@
       </w:pPr>
       <w:r>
         <w:t>Results</w:t>
+      </w:r>
+      <w:r>
+        <w:t xml:space="preserve"> and discussion</w:t>
       </w:r>
     </w:p>
     <w:p>
@@ -3364,14 +3468,27 @@
       <w:r>
         <w:t xml:space="preserve">Figure </w:t>
       </w:r>
-      <w:fldSimple w:instr=" SEQ Figure \* ARABIC ">
-        <w:r>
-          <w:rPr>
-            <w:noProof/>
-          </w:rPr>
-          <w:t>1</w:t>
-        </w:r>
-      </w:fldSimple>
+      <w:r>
+        <w:fldChar w:fldCharType="begin"/>
+      </w:r>
+      <w:r>
+        <w:instrText xml:space="preserve"> SEQ Figure \* ARABIC </w:instrText>
+      </w:r>
+      <w:r>
+        <w:fldChar w:fldCharType="separate"/>
+      </w:r>
+      <w:r>
+        <w:rPr>
+          <w:noProof/>
+        </w:rPr>
+        <w:t>1</w:t>
+      </w:r>
+      <w:r>
+        <w:rPr>
+          <w:noProof/>
+        </w:rPr>
+        <w:fldChar w:fldCharType="end"/>
+      </w:r>
       <w:r>
         <w:t xml:space="preserve">: Test </w:t>
       </w:r>
@@ -3451,14 +3568,27 @@
       <w:r>
         <w:t xml:space="preserve">Figure </w:t>
       </w:r>
-      <w:fldSimple w:instr=" SEQ Figure \* ARABIC ">
-        <w:r>
-          <w:rPr>
-            <w:noProof/>
-          </w:rPr>
-          <w:t>2</w:t>
-        </w:r>
-      </w:fldSimple>
+      <w:r>
+        <w:fldChar w:fldCharType="begin"/>
+      </w:r>
+      <w:r>
+        <w:instrText xml:space="preserve"> SEQ Figure \* ARABIC </w:instrText>
+      </w:r>
+      <w:r>
+        <w:fldChar w:fldCharType="separate"/>
+      </w:r>
+      <w:r>
+        <w:rPr>
+          <w:noProof/>
+        </w:rPr>
+        <w:t>2</w:t>
+      </w:r>
+      <w:r>
+        <w:rPr>
+          <w:noProof/>
+        </w:rPr>
+        <w:fldChar w:fldCharType="end"/>
+      </w:r>
       <w:r>
         <w:t xml:space="preserve">: </w:t>
       </w:r>
@@ -3630,10 +3760,7 @@
         <w:t>the best performing classifier in the TS section</w:t>
       </w:r>
       <w:r>
-        <w:t xml:space="preserve"> </w:t>
-      </w:r>
-      <w:r>
-        <w:t>generally</w:t>
+        <w:t xml:space="preserve"> generally</w:t>
       </w:r>
       <w:r>
         <w:t xml:space="preserve"> taking the top two and the seventh positions</w:t>
@@ -3752,43 +3879,88 @@
     <w:p/>
     <w:p>
       <w:r>
-        <w:t>Regression M</w:t>
-      </w:r>
-      <w:r>
-        <w:t>S</w:t>
-      </w:r>
-      <w:r>
-        <w:t xml:space="preserve">E: </w:t>
+        <w:t xml:space="preserve">The initial ten lowest </w:t>
+      </w:r>
+      <w:r>
+        <w:t>t</w:t>
+      </w:r>
+      <w:r>
+        <w:t>est</w:t>
+      </w:r>
+      <w:r>
+        <w:t xml:space="preserve"> set</w:t>
+      </w:r>
+      <w:r>
+        <w:t xml:space="preserve"> MAE’s across all the regression categories were in the 1950 and cross section categories. </w:t>
+      </w:r>
+      <w:r>
+        <w:t xml:space="preserve">The standard deviation for the 1950 test set is </w:t>
+      </w:r>
+      <w:r>
+        <w:t>0.9</w:t>
+      </w:r>
+      <w:r>
+        <w:t xml:space="preserve">6. </w:t>
+      </w:r>
+      <w:r>
+        <w:t>All ten of t</w:t>
+      </w:r>
+      <w:r>
+        <w:t xml:space="preserve">hese MAEs </w:t>
+      </w:r>
+      <w:r>
+        <w:t>clustered around 0,66</w:t>
+      </w:r>
+      <w:r>
+        <w:t xml:space="preserve"> so the regressions are better predictors than the mean</w:t>
+      </w:r>
+      <w:r>
+        <w:t>.</w:t>
+      </w:r>
+      <w:r>
+        <w:t xml:space="preserve"> Again the date centred dataset has outperformed the speech centred dataset. </w:t>
+      </w:r>
+      <w:r>
+        <w:t>The best score was achieved for the PVDBOW dataset by the SGD algorithm.</w:t>
+      </w:r>
+      <w:r>
+        <w:t xml:space="preserve"> The </w:t>
+      </w:r>
+      <w:r>
+        <w:t xml:space="preserve"> </w:t>
+      </w:r>
+      <w:r>
+        <w:t xml:space="preserve">Subsets including NLP data were included in seven of the top ten performing models and three of them only contained NLP data. Notably, the </w:t>
+      </w:r>
+      <w:proofErr w:type="spellStart"/>
+      <w:r>
+        <w:t>AutoPVDM</w:t>
+      </w:r>
+      <w:proofErr w:type="spellEnd"/>
+      <w:r>
+        <w:t xml:space="preserve"> subset outperformed the Auto subset in the NN model undeniably indicating the predictive power of the NLP data. </w:t>
       </w:r>
     </w:p>
     <w:p/>
     <w:p>
       <w:r>
-        <w:t xml:space="preserve">The ten lowest test Mean Squared Errors all fell in the 1950-01-01 category and the CS_Regressor category. The four lowest MSE’s were all generated by the Multiple Linear Regression Algorithm for the Auto, AutoPVDBOW, AutoPVDM and AutoBoth datasets, in that order. </w:t>
-      </w:r>
-    </w:p>
-    <w:p/>
-    <w:p>
-      <w:r>
-        <w:t>Regression MAE:</w:t>
-      </w:r>
-    </w:p>
-    <w:p>
-      <w:r>
-        <w:t xml:space="preserve">Standard deviation of the 1950-01-01 test set is </w:t>
-      </w:r>
-      <w:r>
-        <w:t>0.955226</w:t>
-      </w:r>
-    </w:p>
-    <w:p/>
-    <w:p>
+        <w:t>NN algorithms were responsible for six of the lowest ten MAEs and SGD</w:t>
+      </w:r>
+      <w:r>
+        <w:t xml:space="preserve"> models</w:t>
+      </w:r>
+      <w:r>
+        <w:t xml:space="preserve"> w</w:t>
+      </w:r>
+      <w:r>
+        <w:t xml:space="preserve">ere </w:t>
+      </w:r>
+      <w:r>
+        <w:t xml:space="preserve">responsible for a further 3. The PVDBOW dataset appeared twice, the Auto dataset 3 times, </w:t>
+      </w:r>
       <w:r>
         <w:lastRenderedPageBreak/>
-        <w:t xml:space="preserve">The initial ten lowest Test MAE’s across all the regression categories were in the 1950-01-01 and cross section categories. The best score (0,656) was achieved for the PVDBOW dataset by the SGD algorithm. </w:t>
-      </w:r>
-      <w:r>
-        <w:t xml:space="preserve">NN algorithms were responsible for six of the lowest ten MAEs and SGD was responsible for a further 3. The PVDBOW dataset appeared twice, the Auto dataset 3 times, the PVDM dataset once, </w:t>
+        <w:t xml:space="preserve">the PVDM dataset once, </w:t>
       </w:r>
       <w:r>
         <w:t>AutoPVDBOW</w:t>
@@ -3797,7 +3969,19 @@
         <w:t xml:space="preserve"> twice, AutoPVDM once and AutoBoth once. </w:t>
       </w:r>
       <w:r>
-        <w:t xml:space="preserve">In total the Auto dataset appeared in 7 of the top ten performers, the PVDBOW appeared in 5 and the PVDM dataset appeared 3 times. Given this and the predictive ability of the PVDBOW shown in the Classification section above PVDBOW and Auto data sets </w:t>
+        <w:t xml:space="preserve">In total the Auto dataset appeared in 7 of the top ten performers, the PVDBOW appeared in 5 and the PVDM dataset appeared 3 times. Given this and the predictive ability of the PVDBOW shown in the </w:t>
+      </w:r>
+      <w:r>
+        <w:t>c</w:t>
+      </w:r>
+      <w:r>
+        <w:t>lassification section above</w:t>
+      </w:r>
+      <w:r>
+        <w:t>,</w:t>
+      </w:r>
+      <w:r>
+        <w:t xml:space="preserve"> PVDBOW and Auto data sets </w:t>
       </w:r>
       <w:r>
         <w:t>were</w:t>
@@ -3806,16 +3990,24 @@
         <w:t xml:space="preserve"> compared across</w:t>
       </w:r>
       <w:r>
-        <w:t xml:space="preserve"> varying</w:t>
+        <w:t xml:space="preserve"> </w:t>
+      </w:r>
+      <w:r>
+        <w:t>attempted optimizations of the</w:t>
       </w:r>
       <w:r>
         <w:t xml:space="preserve"> NN and SGD algorithms. </w:t>
       </w:r>
       <w:r>
-        <w:t xml:space="preserve">However, no significant improvement could be engineered and almost all models performed worse than the initial models. Given that the best performing dataset in terms of test MAE was the PVDBOW dataset it must be said that the dataset has predictive power over the target variable. </w:t>
-      </w:r>
-    </w:p>
-    <w:p/>
+        <w:t>However, no significant improvement could be engineered and almost all models performed worse than the initial models. Given that the best performing dataset in terms of test MAE was the PVDBOW dataset it must be said that</w:t>
+      </w:r>
+      <w:r>
+        <w:t xml:space="preserve"> speech data</w:t>
+      </w:r>
+      <w:r>
+        <w:t xml:space="preserve"> has predictive power over the target variable. </w:t>
+      </w:r>
+    </w:p>
     <w:p>
       <w:pPr>
         <w:pStyle w:val="Heading1"/>
@@ -3825,24 +4017,10 @@
         </w:numPr>
       </w:pPr>
       <w:r>
-        <w:t>Results discussion</w:t>
+        <w:t>Conclusion</w:t>
       </w:r>
     </w:p>
     <w:p/>
-    <w:p/>
-    <w:p/>
-    <w:p>
-      <w:pPr>
-        <w:pStyle w:val="Heading1"/>
-        <w:numPr>
-          <w:ilvl w:val="0"/>
-          <w:numId w:val="5"/>
-        </w:numPr>
-      </w:pPr>
-      <w:r>
-        <w:t>Conclusion</w:t>
-      </w:r>
-    </w:p>
     <w:p/>
     <w:p/>
     <w:p/>
@@ -5482,6 +5660,7 @@
     <w:rsid w:val="001946ED"/>
     <w:rsid w:val="0064262F"/>
     <w:rsid w:val="00675DC7"/>
+    <w:rsid w:val="0071533D"/>
     <w:rsid w:val="0071722A"/>
     <w:rsid w:val="00BD4358"/>
     <w:rsid w:val="00DE0C51"/>

</xml_diff>